<commit_message>
minor fixes to esp32
</commit_message>
<xml_diff>
--- a/ESP32/Labs/Lab3/AutonoMouse2 Lab-3.docx
+++ b/ESP32/Labs/Lab3/AutonoMouse2 Lab-3.docx
@@ -41,11 +41,9 @@
       <w:r>
         <w:t>Learn about servos/</w:t>
       </w:r>
-      <w:proofErr w:type="spellStart"/>
-      <w:r>
-        <w:t>pwms</w:t>
-      </w:r>
-      <w:proofErr w:type="spellEnd"/>
+      <w:r>
+        <w:t>pulse width modulation</w:t>
+      </w:r>
     </w:p>
     <w:p>
       <w:pPr>
@@ -79,11 +77,9 @@
       <w:r>
         <w:t xml:space="preserve">Spin a servo using </w:t>
       </w:r>
-      <w:proofErr w:type="spellStart"/>
-      <w:r>
-        <w:t>bluetooth</w:t>
-      </w:r>
-      <w:proofErr w:type="spellEnd"/>
+      <w:r>
+        <w:t>Bluetooth</w:t>
+      </w:r>
     </w:p>
     <w:p>
       <w:pPr>
@@ -99,19 +95,15 @@
       <w:r>
         <w:t xml:space="preserve">A servo is a </w:t>
       </w:r>
-      <w:proofErr w:type="gramStart"/>
-      <w:r>
-        <w:t>low speed</w:t>
-      </w:r>
-      <w:proofErr w:type="gramEnd"/>
+      <w:r>
+        <w:t>low-speed</w:t>
+      </w:r>
       <w:r>
         <w:t xml:space="preserve"> high torque motor. They are </w:t>
       </w:r>
-      <w:proofErr w:type="gramStart"/>
-      <w:r>
-        <w:t>fairly simple</w:t>
-      </w:r>
-      <w:proofErr w:type="gramEnd"/>
+      <w:r>
+        <w:t>simple</w:t>
+      </w:r>
       <w:r>
         <w:t xml:space="preserve"> to use. Most of these servos are useful because they can determine their angular position using a potentiometer (</w:t>
       </w:r>
@@ -125,13 +117,7 @@
         </w:r>
       </w:hyperlink>
       <w:r>
-        <w:t>). These cheap lightweight control options are used in robotic and hobby aircraft applications where position is a concern. For example, to control aircraft control surfaces. The downside to a potentiometer servo is that it ca</w:t>
-      </w:r>
-      <w:r>
-        <w:t xml:space="preserve">n’t spin more than a certain angle (usually 180deg). The servos that we’ll use are called continuous rotation servos. They remove the potentiometer and essentially operate the same as a motor. However, that comes at the cost of not being able to determine </w:t>
-      </w:r>
-      <w:r>
-        <w:t>angular position.</w:t>
+        <w:t>). These cheap lightweight control options are used in robotic and hobby aircraft applications where position is a concern. For example, to control aircraft control surfaces. The downside to a potentiometer servo is that it can’t spin more than a certain angle (usually 180deg). The servos that we’ll use are called continuous rotation servos. They remove the potentiometer and essentially operate the same as a motor. However, that comes at the cost of not being able to determine angular position.</w:t>
       </w:r>
     </w:p>
     <w:p>
@@ -229,10 +215,7 @@
     </w:p>
     <w:p>
       <w:r>
-        <w:t xml:space="preserve">These servos are simple to use which is why they are used in many applications including hobby aircraft, robotics, drones, etc. We will be using these as the </w:t>
-      </w:r>
-      <w:r>
-        <w:t xml:space="preserve">motors for our </w:t>
+        <w:t xml:space="preserve">These servos are simple to use which is why they are used in many applications including hobby aircraft, robotics, drones, etc. We will be using these as the motors for our </w:t>
       </w:r>
       <w:proofErr w:type="spellStart"/>
       <w:r>
@@ -291,13 +274,7 @@
       </w:pPr>
       <w:r>
         <w:lastRenderedPageBreak/>
-        <w:t>The objectives for today’s lab are to 1) power the servo with power a</w:t>
-      </w:r>
-      <w:r>
-        <w:t>nd a signal from the Arduino Nano, 2) power the servo via external power source, and 3) power the servo via external power source and connect via Bluetooth</w:t>
-      </w:r>
-      <w:r>
-        <w:t xml:space="preserve">. </w:t>
+        <w:t xml:space="preserve">The objectives for today’s lab are to 1) power the servo with power and a signal from the Arduino Nano, 2) power the servo via external power source, and 3) power the servo via external power source and connect via Bluetooth. </w:t>
       </w:r>
       <w:r>
         <w:rPr>
@@ -318,13 +295,7 @@
     </w:p>
     <w:p>
       <w:r>
-        <w:t>We will first test our servo using the 5V pin from our esp32. This</w:t>
-      </w:r>
-      <w:r>
-        <w:t xml:space="preserve"> is not good for high current applications because running too much current through the esp32 can break it, so don’t put too much torque on the servo or run it for too long. For a simple test to make it move clockwise and counterclockwise</w:t>
-      </w:r>
-      <w:r>
-        <w:t xml:space="preserve"> it’ll be fine. </w:t>
+        <w:t xml:space="preserve">We will first test our servo using the 5V pin from our esp32. This is not good for high current applications because running too much current through the esp32 can break it, so don’t put too much torque on the servo or run it for too long. For a simple test to make it move clockwise and counterclockwise it’ll be fine. </w:t>
       </w:r>
     </w:p>
     <w:p/>
@@ -362,10 +333,7 @@
       </w:r>
       <w:proofErr w:type="spellStart"/>
       <w:r>
-        <w:t>g</w:t>
-      </w:r>
-      <w:r>
-        <w:t>nd</w:t>
+        <w:t>gnd</w:t>
       </w:r>
       <w:proofErr w:type="spellEnd"/>
       <w:r>
@@ -421,10 +389,7 @@
       </w:r>
       <w:proofErr w:type="gramEnd"/>
       <w:r>
-        <w:t>) in the code and uncomm</w:t>
-      </w:r>
-      <w:r>
-        <w:t>ent the second (you comment things by adding ‘//’ in front the line of code)</w:t>
+        <w:t>) in the code and uncomment the second (you comment things by adding ‘//’ in front the line of code)</w:t>
       </w:r>
     </w:p>
     <w:p>
@@ -454,10 +419,7 @@
       </w:r>
       <w:proofErr w:type="spellEnd"/>
       <w:r>
-        <w:t xml:space="preserve"> library. 0 makes the servo spin fastest in the clockwise direction and 180 makes the servo spin fastest in the counterclockwise direction. 90 makes the servo not spin. (These val</w:t>
-      </w:r>
-      <w:r>
-        <w:t xml:space="preserve">ues might change slightly depending on your servo). Play around with these values to make them spin slower or faster. </w:t>
+        <w:t xml:space="preserve"> library. 0 makes the servo spin fastest in the clockwise direction and 180 makes the servo spin fastest in the counterclockwise direction. 90 makes the servo not spin. (These values might change slightly depending on your servo). Play around with these values to make them spin slower or faster. </w:t>
       </w:r>
     </w:p>
     <w:p/>
@@ -547,28 +509,13 @@
     </w:p>
     <w:p>
       <w:r>
-        <w:t>We can power our servo using an external power source. F</w:t>
-      </w:r>
-      <w:r>
-        <w:t>or this part we will use a 9V. However, running 9 volts (V) through a 5V rated servo would damage it. To decrease the voltage,</w:t>
-      </w:r>
-      <w:r>
-        <w:t xml:space="preserve"> we are going to use a voltage regulator. A voltage regulator ensures that the voltage doesn’t increase past a certain level. Diffe</w:t>
-      </w:r>
-      <w:r>
-        <w:t xml:space="preserve">rent regulators are made for different voltage levels. You might have a 3.3, 5V, etc. We will pass the 9V current from the battery through a 5V voltage regulator, which will output 5V, to spin the servos. </w:t>
+        <w:t xml:space="preserve">We can power our servo using an external power source. For this part we will use a 9V. However, running 9 volts (V) through a 5V rated servo would damage it. To decrease the voltage, we are going to use a voltage regulator. A voltage regulator ensures that the voltage doesn’t increase past a certain level. Different regulators are made for different voltage levels. You might have a 3.3, 5V, etc. We will pass the 9V current from the battery through a 5V voltage regulator, which will output 5V, to spin the servos. </w:t>
       </w:r>
     </w:p>
     <w:p/>
     <w:p>
       <w:r>
-        <w:t>The voltage regulator we’re using has 3 pins. 1 f</w:t>
-      </w:r>
-      <w:r>
-        <w:t xml:space="preserve">or output, 2 for ground, and 3 for input voltage. When working with voltage regulators make sure to consult their datasheets to make sure not to use them improperly. If you pass too high a current through a voltage regulator you can ruin it. Another thing </w:t>
-      </w:r>
-      <w:r>
-        <w:t xml:space="preserve">that to remember with voltage regulators is that they can’t increase voltage. The input voltage must be the same or lower than the desired output voltage. They also will get hot after being used for some time. </w:t>
+        <w:t xml:space="preserve">The voltage regulator we’re using has 3 pins. 1 for output, 2 for ground, and 3 for input voltage. When working with voltage regulators make sure to consult their datasheets to make sure not to use them improperly. If you pass too high a current through a voltage regulator you can ruin it. Another thing that to remember with voltage regulators is that they can’t increase voltage. The input voltage must be the same or lower than the desired output voltage. They also will get hot after being used for some time. </w:t>
       </w:r>
     </w:p>
     <w:p/>
@@ -580,10 +527,7 @@
         </w:numPr>
       </w:pPr>
       <w:r>
-        <w:t>Create the circuit shown below (substitute t</w:t>
-      </w:r>
-      <w:r>
-        <w:t>he esp32 for the Arduino Nano, connect the signal wire to pin0 on the esp32)</w:t>
+        <w:t>Create the circuit shown below (substitute the esp32 for the Arduino Nano, connect the signal wire to pin0 on the esp32)</w:t>
       </w:r>
     </w:p>
     <w:p>
@@ -605,10 +549,7 @@
         </w:numPr>
       </w:pPr>
       <w:r>
-        <w:t>Do the same thing as before. S</w:t>
-      </w:r>
-      <w:r>
-        <w:t>pin the servo clockwise, spin the servo counterclockwise)</w:t>
+        <w:t>Do the same thing as before. Spin the servo clockwise, spin the servo counterclockwise)</w:t>
       </w:r>
     </w:p>
     <w:p>
@@ -708,16 +649,7 @@
     </w:p>
     <w:p>
       <w:r>
-        <w:t>To finish this lab,</w:t>
-      </w:r>
-      <w:r>
-        <w:t xml:space="preserve"> we will n</w:t>
-      </w:r>
-      <w:r>
-        <w:t>ow control our servo circuit from part 2 using our Bluetooth app</w:t>
-      </w:r>
-      <w:r>
-        <w:t xml:space="preserve"> from the last lab. </w:t>
+        <w:t xml:space="preserve">To finish this lab, we will now control our servo circuit from part 2 using our Bluetooth app from the last lab. </w:t>
       </w:r>
     </w:p>
     <w:p/>
@@ -735,13 +667,7 @@
     <w:p/>
     <w:p>
       <w:r>
-        <w:t>Next, use your phone serial Bluetooth</w:t>
-      </w:r>
-      <w:r>
-        <w:t xml:space="preserve"> app to connect to the esp32 like the last lab. You should receive a similar message as last time: “The device started now you can pair it with Bluetooth</w:t>
-      </w:r>
-      <w:r>
-        <w:t xml:space="preserve">!”. </w:t>
+        <w:t xml:space="preserve">Next, use your phone serial Bluetooth app to connect to the esp32 like the last lab. You should receive a similar message as last time: “The device started now you can pair it with Bluetooth!”. </w:t>
       </w:r>
     </w:p>
     <w:p/>
@@ -751,10 +677,7 @@
       </w:r>
       <w:proofErr w:type="spellStart"/>
       <w:r>
-        <w:t>servo</w:t>
-      </w:r>
-      <w:r>
-        <w:t>_clockwise</w:t>
+        <w:t>servo_clockwise</w:t>
       </w:r>
       <w:proofErr w:type="spellEnd"/>
       <w:r>
@@ -866,10 +789,7 @@
     <w:p/>
     <w:p>
       <w:r>
-        <w:t>Test your Bluetooth</w:t>
-      </w:r>
-      <w:r>
-        <w:t xml:space="preserve"> connection by turning your servo on and off using your phone. You can also survey what is being outputted by using Arduino IDE’s serial monitor. Make sure that the baud rate is set to 115200.</w:t>
+        <w:t>Test your Bluetooth connection by turning your servo on and off using your phone. You can also survey what is being outputted by using Arduino IDE’s serial monitor. Make sure that the baud rate is set to 115200.</w:t>
       </w:r>
     </w:p>
     <w:p>

</xml_diff>